<commit_message>
fixed mistake in mirror room section
</commit_message>
<xml_diff>
--- a/docs/Walkthrough.docx
+++ b/docs/Walkthrough.docx
@@ -731,8 +731,20 @@
           <w:szCs w:val="23"/>
           <w:lang w:val="en-US" w:eastAsia="en-US"/>
         </w:rPr>
-        <w:t>Click Mirror #6 once</w:t>
-      </w:r>
+        <w:t xml:space="preserve">Click Mirror #6 </w:t>
+      </w:r>
+      <w:r>
+        <w:rPr>
+          <w:rFonts w:eastAsia="Times New Roman" w:cs="Times New Roman"/>
+          <w:color w:val="000000"/>
+          <w:sz w:val="23"/>
+          <w:szCs w:val="23"/>
+          <w:lang w:val="en-US" w:eastAsia="en-US"/>
+        </w:rPr>
+        <w:t>three times</w:t>
+      </w:r>
+      <w:bookmarkStart w:id="0" w:name="_GoBack"/>
+      <w:bookmarkEnd w:id="0"/>
     </w:p>
     <w:p>
       <w:pPr>
@@ -1270,8 +1282,6 @@
           <w:lang w:val="en-US" w:eastAsia="en-US"/>
         </w:rPr>
       </w:pPr>
-      <w:bookmarkStart w:id="0" w:name="_GoBack"/>
-      <w:bookmarkEnd w:id="0"/>
     </w:p>
     <w:p>
       <w:pPr>

</xml_diff>

<commit_message>
updated walkthrough details about items
</commit_message>
<xml_diff>
--- a/docs/Walkthrough.docx
+++ b/docs/Walkthrough.docx
@@ -111,7 +111,13 @@
         <w:t xml:space="preserve"> </w:t>
       </w:r>
       <w:r>
-        <w:t>This choice will determine what they get as a reward. (The Observatory rewards you with a Suit of Armo</w:t>
+        <w:t>This choice will determ</w:t>
+      </w:r>
+      <w:r>
+        <w:t xml:space="preserve">ine what they get as a reward. </w:t>
+      </w:r>
+      <w:r>
+        <w:t>The Observatory rewards you with a Suit of Armo</w:t>
       </w:r>
       <w:r>
         <w:t>r</w:t>
@@ -120,10 +126,25 @@
         <w:t xml:space="preserve"> </w:t>
       </w:r>
       <w:r>
-        <w:t>that has the power to heal you. Th</w:t>
-      </w:r>
-      <w:r>
-        <w:t>e Music Room rewards you with an Intontimento Spell that has the power to stun shadows for 10 seconds. Both rewards are restricted, so use them wisely)</w:t>
+        <w:t>that has the power to heal</w:t>
+      </w:r>
+      <w:r>
+        <w:t xml:space="preserve"> half of Mia’s health when she is gravely injured</w:t>
+      </w:r>
+      <w:r>
+        <w:t>.</w:t>
+      </w:r>
+      <w:r>
+        <w:t xml:space="preserve"> This healing effect can occur only once in each room.</w:t>
+      </w:r>
+      <w:r>
+        <w:t xml:space="preserve"> Th</w:t>
+      </w:r>
+      <w:r>
+        <w:t xml:space="preserve">e Music Room rewards you with an Intontimento Spell that has the power to stun shadows for 10 seconds. </w:t>
+      </w:r>
+      <w:r>
+        <w:t>This spell can be used up to 5 times, so the player must use them wisely.</w:t>
       </w:r>
     </w:p>
     <w:p>
@@ -134,7 +155,12 @@
         <w:t xml:space="preserve"> </w:t>
       </w:r>
       <w:r>
-        <w:t>After returning to the Hub again, you will be allowed access to the Final Room.</w:t>
+        <w:t>After returning to th</w:t>
+      </w:r>
+      <w:bookmarkStart w:id="0" w:name="_GoBack"/>
+      <w:bookmarkEnd w:id="0"/>
+      <w:r>
+        <w:t>e Hub again, you will be allowed access to the Final Room.</w:t>
       </w:r>
       <w:r>
         <w:t xml:space="preserve"> </w:t>
@@ -142,7 +168,13 @@
     </w:p>
     <w:p>
       <w:r>
-        <w:t>Upon completion of the Final puzzle, you will once again return to the Hub. At this point all that is left is to exit via the last remaining mirror portal.</w:t>
+        <w:t>Upon completion of the Final puzzle, you will once again return to the Hub. At this point all that is left is to exit via the last remaining</w:t>
+      </w:r>
+      <w:r>
+        <w:t xml:space="preserve"> portal</w:t>
+      </w:r>
+      <w:r>
+        <w:t xml:space="preserve"> mirror.</w:t>
       </w:r>
       <w:r>
         <w:t xml:space="preserve"> </w:t>
@@ -831,8 +863,6 @@
       <w:r>
         <w:t>.</w:t>
       </w:r>
-      <w:bookmarkStart w:id="0" w:name="_GoBack"/>
-      <w:bookmarkEnd w:id="0"/>
     </w:p>
     <w:p/>
     <w:p/>
@@ -2381,6 +2411,7 @@
   <w:style w:type="character" w:default="1" w:styleId="DefaultParagraphFont">
     <w:name w:val="Default Paragraph Font"/>
     <w:uiPriority w:val="1"/>
+    <w:semiHidden/>
     <w:unhideWhenUsed/>
   </w:style>
   <w:style w:type="table" w:default="1" w:styleId="TableNormal">
@@ -2707,6 +2738,7 @@
   <w:style w:type="character" w:default="1" w:styleId="DefaultParagraphFont">
     <w:name w:val="Default Paragraph Font"/>
     <w:uiPriority w:val="1"/>
+    <w:semiHidden/>
     <w:unhideWhenUsed/>
   </w:style>
   <w:style w:type="table" w:default="1" w:styleId="TableNormal">

</xml_diff>